<commit_message>
update : text tugs
</commit_message>
<xml_diff>
--- a/job Sheet 1.docx
+++ b/job Sheet 1.docx
@@ -112,16 +112,15 @@
     <w:p/>
     <w:p>
       <w:r>
-        <w:t xml:space="preserve">DESKRIPSI </w:t>
+        <w:t>DESKRIPSI TUGAS :</w:t>
       </w:r>
-      <w:proofErr w:type="gramStart"/>
-      <w:r>
-        <w:t>TUGAS :</w:t>
-      </w:r>
-      <w:proofErr w:type="gramEnd"/>
     </w:p>
     <w:p/>
-    <w:p/>
+    <w:p>
+      <w:r>
+        <w:t>Belajar vhost</w:t>
+      </w:r>
+    </w:p>
     <w:sectPr>
       <w:pgSz w:w="12240" w:h="15840"/>
       <w:pgMar w:top="1440" w:right="1440" w:bottom="1440" w:left="1440" w:header="720" w:footer="720" w:gutter="0"/>

</xml_diff>